<commit_message>
Bugfix dans le dossier IHM : remplacé la capture du mode edit
</commit_message>
<xml_diff>
--- a/Dossiers/Dossier IHM.docx
+++ b/Dossiers/Dossier IHM.docx
@@ -333,29 +333,9 @@
         <w:t>Modification d’un client</w:t>
       </w:r>
     </w:p>
-    <w:p/>
-    <w:p>
-      <w:r>
-        <w:t xml:space="preserve">A partir de l’écran principal, lorsque l’on clique sur le bouton </w:t>
-      </w:r>
-      <w:r>
-        <w:t>« </w:t>
-      </w:r>
-      <w:r>
-        <w:t>Modifier</w:t>
-      </w:r>
-      <w:r>
-        <w:t> »</w:t>
-      </w:r>
-      <w:r>
-        <w:t xml:space="preserve">, on passe en mode modification. Les champs du détail du client sont alors éditables, la saisie sera prise en compte lorsque de la validation finale (bouton « Valider » ayant remplacé « Modifier », les autres éléments de </w:t>
-      </w:r>
-      <w:r>
-        <w:t>la barre d’outil</w:t>
-      </w:r>
-      <w:r>
-        <w:t xml:space="preserve"> étant désactivés).</w:t>
-      </w:r>
+    <w:p>
+      <w:bookmarkStart w:id="0" w:name="_GoBack"/>
+      <w:bookmarkEnd w:id="0"/>
     </w:p>
     <w:p>
       <w:r>
@@ -364,7 +344,91 @@
           <w:lang w:val="en-US"/>
         </w:rPr>
         <w:drawing>
-          <wp:anchor distT="0" distB="0" distL="114300" distR="114300" simplePos="0" relativeHeight="251663360" behindDoc="0" locked="0" layoutInCell="1" allowOverlap="1" wp14:anchorId="3A422A95" wp14:editId="658BB549">
+          <wp:anchor distT="0" distB="0" distL="114300" distR="114300" simplePos="0" relativeHeight="251662336" behindDoc="0" locked="0" layoutInCell="1" allowOverlap="1" wp14:anchorId="2DE49519" wp14:editId="45CE8062">
+            <wp:simplePos x="0" y="0"/>
+            <wp:positionH relativeFrom="margin">
+              <wp:posOffset>342900</wp:posOffset>
+            </wp:positionH>
+            <wp:positionV relativeFrom="paragraph">
+              <wp:posOffset>1134110</wp:posOffset>
+            </wp:positionV>
+            <wp:extent cx="5943600" cy="4062095"/>
+            <wp:effectExtent l="0" t="0" r="0" b="0"/>
+            <wp:wrapTopAndBottom/>
+            <wp:docPr id="6" name="Picture 6"/>
+            <wp:cNvGraphicFramePr>
+              <a:graphicFrameLocks xmlns:a="http://schemas.openxmlformats.org/drawingml/2006/main" noChangeAspect="1"/>
+            </wp:cNvGraphicFramePr>
+            <a:graphic xmlns:a="http://schemas.openxmlformats.org/drawingml/2006/main">
+              <a:graphicData uri="http://schemas.openxmlformats.org/drawingml/2006/picture">
+                <pic:pic xmlns:pic="http://schemas.openxmlformats.org/drawingml/2006/picture">
+                  <pic:nvPicPr>
+                    <pic:cNvPr id="0" name="EditerClient.png"/>
+                    <pic:cNvPicPr/>
+                  </pic:nvPicPr>
+                  <pic:blipFill>
+                    <a:blip r:embed="rId11">
+                      <a:extLst>
+                        <a:ext uri="{28A0092B-C50C-407E-A947-70E740481C1C}">
+                          <a14:useLocalDpi xmlns:a14="http://schemas.microsoft.com/office/drawing/2010/main" val="0"/>
+                        </a:ext>
+                      </a:extLst>
+                    </a:blip>
+                    <a:stretch>
+                      <a:fillRect/>
+                    </a:stretch>
+                  </pic:blipFill>
+                  <pic:spPr>
+                    <a:xfrm>
+                      <a:off x="0" y="0"/>
+                      <a:ext cx="5943600" cy="4062095"/>
+                    </a:xfrm>
+                    <a:prstGeom prst="rect">
+                      <a:avLst/>
+                    </a:prstGeom>
+                  </pic:spPr>
+                </pic:pic>
+              </a:graphicData>
+            </a:graphic>
+            <wp14:sizeRelH relativeFrom="page">
+              <wp14:pctWidth>0</wp14:pctWidth>
+            </wp14:sizeRelH>
+            <wp14:sizeRelV relativeFrom="page">
+              <wp14:pctHeight>0</wp14:pctHeight>
+            </wp14:sizeRelV>
+          </wp:anchor>
+        </w:drawing>
+      </w:r>
+      <w:r>
+        <w:t xml:space="preserve">A partir de l’écran principal, lorsque l’on clique sur le bouton </w:t>
+      </w:r>
+      <w:r>
+        <w:t>« </w:t>
+      </w:r>
+      <w:r>
+        <w:t>Modifier</w:t>
+      </w:r>
+      <w:r>
+        <w:t> »</w:t>
+      </w:r>
+      <w:r>
+        <w:t xml:space="preserve">, on passe en mode modification. Les champs du détail du client sont alors éditables, la saisie sera prise en compte lorsque de la validation finale (bouton « Valider » ayant remplacé « Modifier », les autres éléments de </w:t>
+      </w:r>
+      <w:r>
+        <w:t>la barre d’outil</w:t>
+      </w:r>
+      <w:r>
+        <w:t xml:space="preserve"> étant désactivés).</w:t>
+      </w:r>
+    </w:p>
+    <w:p>
+      <w:r>
+        <w:rPr>
+          <w:noProof/>
+          <w:lang w:val="en-US"/>
+        </w:rPr>
+        <w:drawing>
+          <wp:anchor distT="0" distB="0" distL="114300" distR="114300" simplePos="0" relativeHeight="251663360" behindDoc="0" locked="0" layoutInCell="1" allowOverlap="1" wp14:anchorId="3A422A95" wp14:editId="7AFC8D87">
             <wp:simplePos x="0" y="0"/>
             <wp:positionH relativeFrom="margin">
               <wp:posOffset>3543300</wp:posOffset>
@@ -387,7 +451,7 @@
                     <pic:cNvPicPr/>
                   </pic:nvPicPr>
                   <pic:blipFill>
-                    <a:blip r:embed="rId11">
+                    <a:blip r:embed="rId12">
                       <a:extLst>
                         <a:ext uri="{28A0092B-C50C-407E-A947-70E740481C1C}">
                           <a14:useLocalDpi xmlns:a14="http://schemas.microsoft.com/office/drawing/2010/main" val="0"/>
@@ -414,67 +478,6 @@
               <wp14:pctWidth>0</wp14:pctWidth>
             </wp14:sizeRelH>
             <wp14:sizeRelV relativeFrom="margin">
-              <wp14:pctHeight>0</wp14:pctHeight>
-            </wp14:sizeRelV>
-          </wp:anchor>
-        </w:drawing>
-      </w:r>
-      <w:r>
-        <w:rPr>
-          <w:noProof/>
-          <w:lang w:val="en-US"/>
-        </w:rPr>
-        <w:drawing>
-          <wp:anchor distT="0" distB="0" distL="114300" distR="114300" simplePos="0" relativeHeight="251662336" behindDoc="0" locked="0" layoutInCell="1" allowOverlap="1" wp14:anchorId="2DE49519" wp14:editId="5512E5B2">
-            <wp:simplePos x="0" y="0"/>
-            <wp:positionH relativeFrom="margin">
-              <wp:posOffset>342900</wp:posOffset>
-            </wp:positionH>
-            <wp:positionV relativeFrom="paragraph">
-              <wp:posOffset>111125</wp:posOffset>
-            </wp:positionV>
-            <wp:extent cx="5943600" cy="4062095"/>
-            <wp:effectExtent l="0" t="0" r="0" b="0"/>
-            <wp:wrapTopAndBottom/>
-            <wp:docPr id="6" name="Picture 6"/>
-            <wp:cNvGraphicFramePr>
-              <a:graphicFrameLocks xmlns:a="http://schemas.openxmlformats.org/drawingml/2006/main" noChangeAspect="1"/>
-            </wp:cNvGraphicFramePr>
-            <a:graphic xmlns:a="http://schemas.openxmlformats.org/drawingml/2006/main">
-              <a:graphicData uri="http://schemas.openxmlformats.org/drawingml/2006/picture">
-                <pic:pic xmlns:pic="http://schemas.openxmlformats.org/drawingml/2006/picture">
-                  <pic:nvPicPr>
-                    <pic:cNvPr id="0" name="EditerClient.png"/>
-                    <pic:cNvPicPr/>
-                  </pic:nvPicPr>
-                  <pic:blipFill>
-                    <a:blip r:embed="rId12">
-                      <a:extLst>
-                        <a:ext uri="{28A0092B-C50C-407E-A947-70E740481C1C}">
-                          <a14:useLocalDpi xmlns:a14="http://schemas.microsoft.com/office/drawing/2010/main" val="0"/>
-                        </a:ext>
-                      </a:extLst>
-                    </a:blip>
-                    <a:stretch>
-                      <a:fillRect/>
-                    </a:stretch>
-                  </pic:blipFill>
-                  <pic:spPr>
-                    <a:xfrm>
-                      <a:off x="0" y="0"/>
-                      <a:ext cx="5943600" cy="4062095"/>
-                    </a:xfrm>
-                    <a:prstGeom prst="rect">
-                      <a:avLst/>
-                    </a:prstGeom>
-                  </pic:spPr>
-                </pic:pic>
-              </a:graphicData>
-            </a:graphic>
-            <wp14:sizeRelH relativeFrom="page">
-              <wp14:pctWidth>0</wp14:pctWidth>
-            </wp14:sizeRelH>
-            <wp14:sizeRelV relativeFrom="page">
               <wp14:pctHeight>0</wp14:pctHeight>
             </wp14:sizeRelV>
           </wp:anchor>
@@ -969,12 +972,7 @@
         </w:drawing>
       </w:r>
       <w:r>
-        <w:t>permet d’ouvrir la boîte de dialogue système et ne garde q</w:t>
-      </w:r>
-      <w:bookmarkStart w:id="0" w:name="_GoBack"/>
-      <w:bookmarkEnd w:id="0"/>
-      <w:r>
-        <w:t xml:space="preserve">ue la mise en forme </w:t>
+        <w:t xml:space="preserve">permet d’ouvrir la boîte de dialogue système et ne garde que la mise en forme </w:t>
       </w:r>
       <w:r>
         <w:t>du texte (cf. capture de droite).</w:t>
@@ -2196,7 +2194,7 @@
 </file>
 
 <file path=customXml/itemProps1.xml><?xml version="1.0" encoding="utf-8"?>
-<ds:datastoreItem xmlns:ds="http://schemas.openxmlformats.org/officeDocument/2006/customXml" ds:itemID="{3B87B444-7829-B542-B4D6-37BA1D669554}">
+<ds:datastoreItem xmlns:ds="http://schemas.openxmlformats.org/officeDocument/2006/customXml" ds:itemID="{D06FCC38-5540-5341-93BF-627657FF36E7}">
   <ds:schemaRefs>
     <ds:schemaRef ds:uri="http://schemas.openxmlformats.org/officeDocument/2006/bibliography"/>
   </ds:schemaRefs>

</xml_diff>

<commit_message>
Captures de la liste client du dossier IHM corrigées : on ne croit plus qu'on peut éditer un client
</commit_message>
<xml_diff>
--- a/Dossiers/Dossier IHM.docx
+++ b/Dossiers/Dossier IHM.docx
@@ -133,47 +133,18 @@
     <w:p/>
     <w:p>
       <w:r>
-        <w:t>Nous arrivons sur la liste de tous</w:t>
-      </w:r>
-      <w:r>
-        <w:t xml:space="preserve"> clients. On peut </w:t>
-      </w:r>
-      <w:r>
-        <w:t xml:space="preserve">en </w:t>
-      </w:r>
-      <w:r>
-        <w:t xml:space="preserve">sélectionner un, ses détails sont </w:t>
-      </w:r>
-      <w:r>
-        <w:t xml:space="preserve">alors </w:t>
-      </w:r>
-      <w:r>
-        <w:t>aff</w:t>
-      </w:r>
-      <w:r>
-        <w:t>ichés dans le panneau de droite.</w:t>
-      </w:r>
-      <w:r>
-        <w:t xml:space="preserve"> En haut, nous avons un champ de recherche ainsi que les boutons d’action par rapport au client sélectionné.</w:t>
-      </w:r>
-      <w:r>
-        <w:t xml:space="preserve"> Aucun champ n’est éditable.</w:t>
-      </w:r>
-    </w:p>
-    <w:p>
-      <w:r>
         <w:rPr>
           <w:noProof/>
           <w:lang w:val="en-US"/>
         </w:rPr>
         <w:drawing>
-          <wp:anchor distT="0" distB="0" distL="114300" distR="114300" simplePos="0" relativeHeight="251660288" behindDoc="0" locked="0" layoutInCell="1" allowOverlap="1" wp14:anchorId="5615C370" wp14:editId="07FFC04C">
+          <wp:anchor distT="0" distB="0" distL="114300" distR="114300" simplePos="0" relativeHeight="251660288" behindDoc="0" locked="0" layoutInCell="1" allowOverlap="1" wp14:anchorId="5615C370" wp14:editId="747E7702">
             <wp:simplePos x="0" y="0"/>
             <wp:positionH relativeFrom="margin">
-              <wp:align>center</wp:align>
+              <wp:posOffset>-457200</wp:posOffset>
             </wp:positionH>
             <wp:positionV relativeFrom="paragraph">
-              <wp:posOffset>3175</wp:posOffset>
+              <wp:posOffset>1004570</wp:posOffset>
             </wp:positionV>
             <wp:extent cx="7416165" cy="5121910"/>
             <wp:effectExtent l="0" t="0" r="0" b="0"/>
@@ -204,7 +175,7 @@
                   <pic:spPr>
                     <a:xfrm>
                       <a:off x="0" y="0"/>
-                      <a:ext cx="7417111" cy="5122442"/>
+                      <a:ext cx="7416165" cy="5121910"/>
                     </a:xfrm>
                     <a:prstGeom prst="rect">
                       <a:avLst/>
@@ -222,7 +193,37 @@
           </wp:anchor>
         </w:drawing>
       </w:r>
-    </w:p>
+      <w:r>
+        <w:t>Nous arrivons sur la liste de tous</w:t>
+      </w:r>
+      <w:r>
+        <w:t xml:space="preserve"> clients. On peut </w:t>
+      </w:r>
+      <w:r>
+        <w:t xml:space="preserve">en </w:t>
+      </w:r>
+      <w:r>
+        <w:t xml:space="preserve">sélectionner un, ses détails sont </w:t>
+      </w:r>
+      <w:r>
+        <w:t xml:space="preserve">alors </w:t>
+      </w:r>
+      <w:r>
+        <w:t>aff</w:t>
+      </w:r>
+      <w:r>
+        <w:t>ichés dans le panneau de droite.</w:t>
+      </w:r>
+      <w:r>
+        <w:t xml:space="preserve"> En haut, nous avons un champ de recherche ainsi que les boutons d’action par rapport au client sélectionné.</w:t>
+      </w:r>
+      <w:r>
+        <w:t xml:space="preserve"> Aucun champ n’est éditable.</w:t>
+      </w:r>
+      <w:bookmarkStart w:id="0" w:name="_GoBack"/>
+      <w:bookmarkEnd w:id="0"/>
+    </w:p>
+    <w:p/>
     <w:p/>
     <w:p>
       <w:r>
@@ -230,7 +231,6 @@
           <w:noProof/>
           <w:lang w:val="en-US"/>
         </w:rPr>
-        <w:lastRenderedPageBreak/>
         <w:drawing>
           <wp:anchor distT="0" distB="0" distL="114300" distR="114300" simplePos="0" relativeHeight="251661312" behindDoc="0" locked="0" layoutInCell="1" allowOverlap="1" wp14:anchorId="4C0F7BF7" wp14:editId="1AE49AE3">
             <wp:simplePos x="0" y="0"/>
@@ -333,10 +333,7 @@
         <w:t>Modification d’un client</w:t>
       </w:r>
     </w:p>
-    <w:p>
-      <w:bookmarkStart w:id="0" w:name="_GoBack"/>
-      <w:bookmarkEnd w:id="0"/>
-    </w:p>
+    <w:p/>
     <w:p>
       <w:r>
         <w:rPr>
@@ -344,7 +341,7 @@
           <w:lang w:val="en-US"/>
         </w:rPr>
         <w:drawing>
-          <wp:anchor distT="0" distB="0" distL="114300" distR="114300" simplePos="0" relativeHeight="251662336" behindDoc="0" locked="0" layoutInCell="1" allowOverlap="1" wp14:anchorId="2DE49519" wp14:editId="45CE8062">
+          <wp:anchor distT="0" distB="0" distL="114300" distR="114300" simplePos="0" relativeHeight="251662336" behindDoc="0" locked="0" layoutInCell="1" allowOverlap="1" wp14:anchorId="2DE49519" wp14:editId="7DDF577D">
             <wp:simplePos x="0" y="0"/>
             <wp:positionH relativeFrom="margin">
               <wp:posOffset>342900</wp:posOffset>
@@ -2194,7 +2191,7 @@
 </file>
 
 <file path=customXml/itemProps1.xml><?xml version="1.0" encoding="utf-8"?>
-<ds:datastoreItem xmlns:ds="http://schemas.openxmlformats.org/officeDocument/2006/customXml" ds:itemID="{D06FCC38-5540-5341-93BF-627657FF36E7}">
+<ds:datastoreItem xmlns:ds="http://schemas.openxmlformats.org/officeDocument/2006/customXml" ds:itemID="{5C29BD50-ECAE-6C46-A822-D179D1995858}">
   <ds:schemaRefs>
     <ds:schemaRef ds:uri="http://schemas.openxmlformats.org/officeDocument/2006/bibliography"/>
   </ds:schemaRefs>

</xml_diff>

<commit_message>
Diagrammes d'enchaînement des fenêtres ajoutés, dossier mis à jour.
</commit_message>
<xml_diff>
--- a/Dossiers/Dossier IHM.docx
+++ b/Dossiers/Dossier IHM.docx
@@ -13,26 +13,6 @@
     <w:p>
       <w:pPr>
         <w:pStyle w:val="Heading1"/>
-      </w:pPr>
-      <w:r>
-        <w:t>Application « client fenêtré »</w:t>
-      </w:r>
-    </w:p>
-    <w:p/>
-    <w:p>
-      <w:r>
-        <w:t>Il s’agit d’une application « desktop », en Java. Elle sera utilisée par les employés du service client</w:t>
-      </w:r>
-      <w:r>
-        <w:t xml:space="preserve">èle. Le plus souvent, leur tâche se limitera à ajouter </w:t>
-      </w:r>
-      <w:r>
-        <w:t>un nouveau client généralement, mais nous avons choisis de laisser la possibilité de modifier ou de supprimer un client déjà existant.</w:t>
-      </w:r>
-    </w:p>
-    <w:p>
-      <w:pPr>
-        <w:pStyle w:val="Heading2"/>
       </w:pPr>
       <w:r>
         <w:rPr>
@@ -40,31 +20,120 @@
           <w:lang w:val="en-US"/>
         </w:rPr>
         <w:drawing>
-          <wp:anchor distT="0" distB="0" distL="114300" distR="114300" simplePos="0" relativeHeight="251659264" behindDoc="0" locked="0" layoutInCell="1" allowOverlap="1" wp14:anchorId="2C050D56" wp14:editId="4016948A">
+          <wp:anchor distT="0" distB="0" distL="114300" distR="114300" simplePos="0" relativeHeight="251669504" behindDoc="0" locked="0" layoutInCell="1" allowOverlap="1" wp14:anchorId="44D7ADDD" wp14:editId="1356F6E9">
             <wp:simplePos x="0" y="0"/>
             <wp:positionH relativeFrom="margin">
-              <wp:posOffset>3771900</wp:posOffset>
+              <wp:posOffset>2857500</wp:posOffset>
             </wp:positionH>
             <wp:positionV relativeFrom="margin">
-              <wp:posOffset>1779905</wp:posOffset>
+              <wp:posOffset>751205</wp:posOffset>
             </wp:positionV>
-            <wp:extent cx="3219450" cy="2552065"/>
-            <wp:effectExtent l="0" t="0" r="6350" b="0"/>
+            <wp:extent cx="4237990" cy="3314700"/>
+            <wp:effectExtent l="0" t="0" r="3810" b="12700"/>
+            <wp:wrapSquare wrapText="bothSides"/>
+            <wp:docPr id="1" name="Picture 1"/>
+            <wp:cNvGraphicFramePr>
+              <a:graphicFrameLocks xmlns:a="http://schemas.openxmlformats.org/drawingml/2006/main" noChangeAspect="1"/>
+            </wp:cNvGraphicFramePr>
+            <a:graphic xmlns:a="http://schemas.openxmlformats.org/drawingml/2006/main">
+              <a:graphicData uri="http://schemas.openxmlformats.org/drawingml/2006/picture">
+                <pic:pic xmlns:pic="http://schemas.openxmlformats.org/drawingml/2006/picture">
+                  <pic:nvPicPr>
+                    <pic:cNvPr id="0" name="DiagrammeEnchaînementFenêtres-Client.png"/>
+                    <pic:cNvPicPr/>
+                  </pic:nvPicPr>
+                  <pic:blipFill rotWithShape="1">
+                    <a:blip r:embed="rId8">
+                      <a:extLst>
+                        <a:ext uri="{28A0092B-C50C-407E-A947-70E740481C1C}">
+                          <a14:useLocalDpi xmlns:a14="http://schemas.microsoft.com/office/drawing/2010/main" val="0"/>
+                        </a:ext>
+                      </a:extLst>
+                    </a:blip>
+                    <a:srcRect l="8321" t="5600" r="6227" b="4434"/>
+                    <a:stretch/>
+                  </pic:blipFill>
+                  <pic:spPr bwMode="auto">
+                    <a:xfrm>
+                      <a:off x="0" y="0"/>
+                      <a:ext cx="4237990" cy="3314700"/>
+                    </a:xfrm>
+                    <a:prstGeom prst="rect">
+                      <a:avLst/>
+                    </a:prstGeom>
+                    <a:ln>
+                      <a:noFill/>
+                    </a:ln>
+                    <a:extLst>
+                      <a:ext uri="{53640926-AAD7-44d8-BBD7-CCE9431645EC}">
+                        <a14:shadowObscured xmlns:a14="http://schemas.microsoft.com/office/drawing/2010/main"/>
+                      </a:ext>
+                    </a:extLst>
+                  </pic:spPr>
+                </pic:pic>
+              </a:graphicData>
+            </a:graphic>
+            <wp14:sizeRelH relativeFrom="page">
+              <wp14:pctWidth>0</wp14:pctWidth>
+            </wp14:sizeRelH>
+            <wp14:sizeRelV relativeFrom="page">
+              <wp14:pctHeight>0</wp14:pctHeight>
+            </wp14:sizeRelV>
+          </wp:anchor>
+        </w:drawing>
+      </w:r>
+      <w:r>
+        <w:t xml:space="preserve">Application </w:t>
+      </w:r>
+      <w:r>
+        <w:t>« client fenêtré »</w:t>
+      </w:r>
+    </w:p>
+    <w:p/>
+    <w:p>
+      <w:r>
+        <w:t>Il s’agit d’une application « desktop », en Java. Elle sera utilisée par les employés du service client</w:t>
+      </w:r>
+      <w:r>
+        <w:t xml:space="preserve">èle. Le plus souvent, leur tâche se limitera à ajouter </w:t>
+      </w:r>
+      <w:r>
+        <w:t>un nouveau client généralement, mais nous avons choisis de laisser la possibilité de modifier ou de supprimer un client déjà existant.</w:t>
+      </w:r>
+    </w:p>
+    <w:p/>
+    <w:p>
+      <w:r>
+        <w:rPr>
+          <w:noProof/>
+          <w:lang w:val="en-US"/>
+        </w:rPr>
+        <w:drawing>
+          <wp:anchor distT="0" distB="0" distL="114300" distR="114300" simplePos="0" relativeHeight="251659264" behindDoc="0" locked="0" layoutInCell="1" allowOverlap="1" wp14:anchorId="2C050D56" wp14:editId="45BB5BA0">
+            <wp:simplePos x="0" y="0"/>
+            <wp:positionH relativeFrom="margin">
+              <wp:posOffset>-457200</wp:posOffset>
+            </wp:positionH>
+            <wp:positionV relativeFrom="margin">
+              <wp:posOffset>3586480</wp:posOffset>
+            </wp:positionV>
+            <wp:extent cx="3200400" cy="2536825"/>
+            <wp:effectExtent l="0" t="0" r="0" b="3175"/>
             <wp:wrapTight wrapText="bothSides">
               <wp:wrapPolygon edited="0">
-                <wp:start x="1022" y="0"/>
-                <wp:lineTo x="511" y="860"/>
-                <wp:lineTo x="0" y="2365"/>
-                <wp:lineTo x="0" y="18918"/>
-                <wp:lineTo x="682" y="20853"/>
-                <wp:lineTo x="1022" y="21283"/>
-                <wp:lineTo x="20450" y="21283"/>
-                <wp:lineTo x="20791" y="20853"/>
-                <wp:lineTo x="21472" y="18918"/>
-                <wp:lineTo x="21472" y="2365"/>
-                <wp:lineTo x="20961" y="860"/>
-                <wp:lineTo x="20450" y="0"/>
-                <wp:lineTo x="1022" y="0"/>
+                <wp:start x="1029" y="0"/>
+                <wp:lineTo x="343" y="1081"/>
+                <wp:lineTo x="0" y="2163"/>
+                <wp:lineTo x="0" y="19248"/>
+                <wp:lineTo x="514" y="20978"/>
+                <wp:lineTo x="1029" y="21411"/>
+                <wp:lineTo x="20400" y="21411"/>
+                <wp:lineTo x="20914" y="20978"/>
+                <wp:lineTo x="21429" y="19248"/>
+                <wp:lineTo x="21429" y="2163"/>
+                <wp:lineTo x="21086" y="1081"/>
+                <wp:lineTo x="20400" y="0"/>
+                <wp:lineTo x="1029" y="0"/>
               </wp:wrapPolygon>
             </wp:wrapTight>
             <wp:docPr id="2" name="Picture 2"/>
@@ -79,7 +148,7 @@
                     <pic:cNvPicPr/>
                   </pic:nvPicPr>
                   <pic:blipFill>
-                    <a:blip r:embed="rId8">
+                    <a:blip r:embed="rId9">
                       <a:extLst>
                         <a:ext uri="{28A0092B-C50C-407E-A947-70E740481C1C}">
                           <a14:useLocalDpi xmlns:a14="http://schemas.microsoft.com/office/drawing/2010/main" val="0"/>
@@ -93,7 +162,7 @@
                   <pic:spPr>
                     <a:xfrm>
                       <a:off x="0" y="0"/>
-                      <a:ext cx="3219450" cy="2552065"/>
+                      <a:ext cx="3200400" cy="2536825"/>
                     </a:xfrm>
                     <a:prstGeom prst="rect">
                       <a:avLst/>
@@ -112,24 +181,173 @@
         </w:drawing>
       </w:r>
       <w:r>
-        <w:t>Connexion</w:t>
-      </w:r>
-    </w:p>
-    <w:p/>
-    <w:p>
-      <w:r>
-        <w:t>L’employé doit préalablement s’identifier en rentrant son numéro, et son mot de passe.</w:t>
-      </w:r>
-    </w:p>
-    <w:p/>
+        <w:t>Ci-contre, son diagramme d’enchaînement des fenêtres. Tout part de la fenêtre principale, avec la liste des clients. En rouge, sont représentées les actions « Validation ou Annulation ».</w:t>
+      </w:r>
+    </w:p>
+    <w:p/>
+    <w:p>
+      <w:pPr>
+        <w:jc w:val="left"/>
+      </w:pPr>
+    </w:p>
     <w:p>
       <w:pPr>
         <w:pStyle w:val="Heading2"/>
       </w:pPr>
       <w:r>
+        <w:t>Connexion</w:t>
+      </w:r>
+    </w:p>
+    <w:p/>
+    <w:p>
+      <w:r>
+        <w:t>L’employé doit préalablement s’identifier en rentrant son numéro, et son mot de passe.</w:t>
+      </w:r>
+    </w:p>
+    <w:p/>
+    <w:p/>
+    <w:p/>
+    <w:p/>
+    <w:p/>
+    <w:p>
+      <w:pPr>
+        <w:pStyle w:val="Heading2"/>
+      </w:pPr>
+      <w:r>
         <w:t>Ecran principal</w:t>
       </w:r>
     </w:p>
+    <w:p/>
+    <w:p>
+      <w:r>
+        <w:t>Nous arrivons sur la liste de tous clients. On peut en sélectionner un, ses détails sont alors affichés dans le panneau de droite. En haut, nous avons un</w:t>
+      </w:r>
+      <w:bookmarkStart w:id="0" w:name="_GoBack"/>
+      <w:bookmarkEnd w:id="0"/>
+      <w:r>
+        <w:t xml:space="preserve"> champ de recherche ainsi que les boutons d’action par rapport au client sélectionné. Aucun champ n’est éditable.</w:t>
+      </w:r>
+    </w:p>
+    <w:p/>
+    <w:p>
+      <w:r>
+        <w:t>Nous pouvons représenter l’ensemble des actions disponibles par cet ICAR-S :</w:t>
+      </w:r>
+    </w:p>
+    <w:p/>
+    <w:tbl>
+      <w:tblPr>
+        <w:tblStyle w:val="TableGrid"/>
+        <w:tblW w:w="0" w:type="auto"/>
+        <w:tblLook w:val="04A0" w:firstRow="1" w:lastRow="0" w:firstColumn="1" w:lastColumn="0" w:noHBand="0" w:noVBand="1"/>
+      </w:tblPr>
+      <w:tblGrid>
+        <w:gridCol w:w="2669"/>
+        <w:gridCol w:w="2669"/>
+        <w:gridCol w:w="2669"/>
+        <w:gridCol w:w="2669"/>
+      </w:tblGrid>
+      <w:tr>
+        <w:tc>
+          <w:tcPr>
+            <w:tcW w:w="2669" w:type="dxa"/>
+          </w:tcPr>
+          <w:p>
+            <w:pPr>
+              <w:rPr>
+                <w:b/>
+              </w:rPr>
+            </w:pPr>
+            <w:r>
+              <w:rPr>
+                <w:b/>
+              </w:rPr>
+              <w:t>Intention</w:t>
+            </w:r>
+          </w:p>
+        </w:tc>
+        <w:tc>
+          <w:tcPr>
+            <w:tcW w:w="2669" w:type="dxa"/>
+          </w:tcPr>
+          <w:p>
+            <w:pPr>
+              <w:rPr>
+                <w:b/>
+              </w:rPr>
+            </w:pPr>
+            <w:r>
+              <w:rPr>
+                <w:b/>
+              </w:rPr>
+              <w:t>Contrôle</w:t>
+            </w:r>
+          </w:p>
+        </w:tc>
+        <w:tc>
+          <w:tcPr>
+            <w:tcW w:w="2669" w:type="dxa"/>
+          </w:tcPr>
+          <w:p>
+            <w:pPr>
+              <w:rPr>
+                <w:b/>
+              </w:rPr>
+            </w:pPr>
+            <w:r>
+              <w:rPr>
+                <w:b/>
+              </w:rPr>
+              <w:t>Action/événement</w:t>
+            </w:r>
+          </w:p>
+        </w:tc>
+        <w:tc>
+          <w:tcPr>
+            <w:tcW w:w="2669" w:type="dxa"/>
+          </w:tcPr>
+          <w:p>
+            <w:pPr>
+              <w:rPr>
+                <w:b/>
+              </w:rPr>
+            </w:pPr>
+            <w:r>
+              <w:rPr>
+                <w:b/>
+              </w:rPr>
+              <w:t>Réponse</w:t>
+            </w:r>
+          </w:p>
+        </w:tc>
+      </w:tr>
+      <w:tr>
+        <w:tc>
+          <w:tcPr>
+            <w:tcW w:w="2669" w:type="dxa"/>
+          </w:tcPr>
+          <w:p/>
+        </w:tc>
+        <w:tc>
+          <w:tcPr>
+            <w:tcW w:w="2669" w:type="dxa"/>
+          </w:tcPr>
+          <w:p/>
+        </w:tc>
+        <w:tc>
+          <w:tcPr>
+            <w:tcW w:w="2669" w:type="dxa"/>
+          </w:tcPr>
+          <w:p/>
+        </w:tc>
+        <w:tc>
+          <w:tcPr>
+            <w:tcW w:w="2669" w:type="dxa"/>
+          </w:tcPr>
+          <w:p/>
+        </w:tc>
+      </w:tr>
+    </w:tbl>
     <w:p/>
     <w:p>
       <w:r>
@@ -137,14 +355,15 @@
           <w:noProof/>
           <w:lang w:val="en-US"/>
         </w:rPr>
+        <w:lastRenderedPageBreak/>
         <w:drawing>
-          <wp:anchor distT="0" distB="0" distL="114300" distR="114300" simplePos="0" relativeHeight="251660288" behindDoc="0" locked="0" layoutInCell="1" allowOverlap="1" wp14:anchorId="5615C370" wp14:editId="747E7702">
+          <wp:anchor distT="0" distB="0" distL="114300" distR="114300" simplePos="0" relativeHeight="251660288" behindDoc="0" locked="0" layoutInCell="1" allowOverlap="1" wp14:anchorId="5615C370" wp14:editId="3014510E">
             <wp:simplePos x="0" y="0"/>
             <wp:positionH relativeFrom="margin">
-              <wp:posOffset>-457200</wp:posOffset>
+              <wp:posOffset>-342900</wp:posOffset>
             </wp:positionH>
             <wp:positionV relativeFrom="paragraph">
-              <wp:posOffset>1004570</wp:posOffset>
+              <wp:posOffset>65405</wp:posOffset>
             </wp:positionV>
             <wp:extent cx="7416165" cy="5121910"/>
             <wp:effectExtent l="0" t="0" r="0" b="0"/>
@@ -161,7 +380,7 @@
                     <pic:cNvPicPr/>
                   </pic:nvPicPr>
                   <pic:blipFill>
-                    <a:blip r:embed="rId9">
+                    <a:blip r:embed="rId10">
                       <a:extLst>
                         <a:ext uri="{28A0092B-C50C-407E-A947-70E740481C1C}">
                           <a14:useLocalDpi xmlns:a14="http://schemas.microsoft.com/office/drawing/2010/main" val="0"/>
@@ -193,52 +412,27 @@
           </wp:anchor>
         </w:drawing>
       </w:r>
-      <w:r>
-        <w:t>Nous arrivons sur la liste de tous</w:t>
-      </w:r>
-      <w:r>
-        <w:t xml:space="preserve"> clients. On peut </w:t>
-      </w:r>
-      <w:r>
-        <w:t xml:space="preserve">en </w:t>
-      </w:r>
-      <w:r>
-        <w:t xml:space="preserve">sélectionner un, ses détails sont </w:t>
-      </w:r>
-      <w:r>
-        <w:t xml:space="preserve">alors </w:t>
-      </w:r>
-      <w:r>
-        <w:t>aff</w:t>
-      </w:r>
-      <w:r>
-        <w:t>ichés dans le panneau de droite.</w:t>
-      </w:r>
-      <w:r>
-        <w:t xml:space="preserve"> En haut, nous avons un champ de recherche ainsi que les boutons d’action par rapport au client sélectionné.</w:t>
-      </w:r>
-      <w:r>
-        <w:t xml:space="preserve"> Aucun champ n’est éditable.</w:t>
-      </w:r>
-      <w:bookmarkStart w:id="0" w:name="_GoBack"/>
-      <w:bookmarkEnd w:id="0"/>
-    </w:p>
-    <w:p/>
-    <w:p/>
-    <w:p>
+    </w:p>
+    <w:p/>
+    <w:p/>
+    <w:p/>
+    <w:p>
+      <w:pPr>
+        <w:pStyle w:val="Heading2"/>
+      </w:pPr>
       <w:r>
         <w:rPr>
           <w:noProof/>
           <w:lang w:val="en-US"/>
         </w:rPr>
         <w:drawing>
-          <wp:anchor distT="0" distB="0" distL="114300" distR="114300" simplePos="0" relativeHeight="251661312" behindDoc="0" locked="0" layoutInCell="1" allowOverlap="1" wp14:anchorId="4C0F7BF7" wp14:editId="1AE49AE3">
+          <wp:anchor distT="0" distB="0" distL="114300" distR="114300" simplePos="0" relativeHeight="251661312" behindDoc="0" locked="0" layoutInCell="1" allowOverlap="1" wp14:anchorId="4C0F7BF7" wp14:editId="29C4BDD3">
             <wp:simplePos x="0" y="0"/>
             <wp:positionH relativeFrom="margin">
-              <wp:posOffset>3314700</wp:posOffset>
+              <wp:posOffset>3200400</wp:posOffset>
             </wp:positionH>
             <wp:positionV relativeFrom="margin">
-              <wp:posOffset>-277495</wp:posOffset>
+              <wp:posOffset>5551805</wp:posOffset>
             </wp:positionV>
             <wp:extent cx="3884295" cy="3825875"/>
             <wp:effectExtent l="0" t="0" r="0" b="0"/>
@@ -271,7 +465,7 @@
                     <pic:cNvPicPr/>
                   </pic:nvPicPr>
                   <pic:blipFill>
-                    <a:blip r:embed="rId10">
+                    <a:blip r:embed="rId11">
                       <a:extLst>
                         <a:ext uri="{28A0092B-C50C-407E-A947-70E740481C1C}">
                           <a14:useLocalDpi xmlns:a14="http://schemas.microsoft.com/office/drawing/2010/main" val="0"/>
@@ -303,11 +497,6 @@
           </wp:anchor>
         </w:drawing>
       </w:r>
-    </w:p>
-    <w:p>
-      <w:pPr>
-        <w:pStyle w:val="Heading2"/>
-      </w:pPr>
       <w:r>
         <w:t>Ajout d’un client</w:t>
       </w:r>
@@ -364,7 +553,7 @@
                     <pic:cNvPicPr/>
                   </pic:nvPicPr>
                   <pic:blipFill>
-                    <a:blip r:embed="rId11">
+                    <a:blip r:embed="rId12">
                       <a:extLst>
                         <a:ext uri="{28A0092B-C50C-407E-A947-70E740481C1C}">
                           <a14:useLocalDpi xmlns:a14="http://schemas.microsoft.com/office/drawing/2010/main" val="0"/>
@@ -448,7 +637,7 @@
                     <pic:cNvPicPr/>
                   </pic:nvPicPr>
                   <pic:blipFill>
-                    <a:blip r:embed="rId12">
+                    <a:blip r:embed="rId13">
                       <a:extLst>
                         <a:ext uri="{28A0092B-C50C-407E-A947-70E740481C1C}">
                           <a14:useLocalDpi xmlns:a14="http://schemas.microsoft.com/office/drawing/2010/main" val="0"/>
@@ -598,7 +787,7 @@
                     <pic:cNvPicPr/>
                   </pic:nvPicPr>
                   <pic:blipFill>
-                    <a:blip r:embed="rId13">
+                    <a:blip r:embed="rId14">
                       <a:extLst>
                         <a:ext uri="{28A0092B-C50C-407E-A947-70E740481C1C}">
                           <a14:useLocalDpi xmlns:a14="http://schemas.microsoft.com/office/drawing/2010/main" val="0"/>
@@ -711,7 +900,7 @@
                     <pic:cNvPicPr/>
                   </pic:nvPicPr>
                   <pic:blipFill>
-                    <a:blip r:embed="rId14">
+                    <a:blip r:embed="rId15">
                       <a:extLst>
                         <a:ext uri="{28A0092B-C50C-407E-A947-70E740481C1C}">
                           <a14:useLocalDpi xmlns:a14="http://schemas.microsoft.com/office/drawing/2010/main" val="0"/>
@@ -809,7 +998,7 @@
                     <pic:cNvPicPr/>
                   </pic:nvPicPr>
                   <pic:blipFill>
-                    <a:blip r:embed="rId15">
+                    <a:blip r:embed="rId16">
                       <a:extLst>
                         <a:ext uri="{28A0092B-C50C-407E-A947-70E740481C1C}">
                           <a14:useLocalDpi xmlns:a14="http://schemas.microsoft.com/office/drawing/2010/main" val="0"/>
@@ -875,7 +1064,7 @@
                     <pic:cNvPicPr/>
                   </pic:nvPicPr>
                   <pic:blipFill>
-                    <a:blip r:embed="rId16">
+                    <a:blip r:embed="rId17">
                       <a:extLst>
                         <a:ext uri="{28A0092B-C50C-407E-A947-70E740481C1C}">
                           <a14:useLocalDpi xmlns:a14="http://schemas.microsoft.com/office/drawing/2010/main" val="0"/>
@@ -936,7 +1125,7 @@
                     <pic:cNvPicPr/>
                   </pic:nvPicPr>
                   <pic:blipFill>
-                    <a:blip r:embed="rId17">
+                    <a:blip r:embed="rId18">
                       <a:extLst>
                         <a:ext uri="{28A0092B-C50C-407E-A947-70E740481C1C}">
                           <a14:useLocalDpi xmlns:a14="http://schemas.microsoft.com/office/drawing/2010/main" val="0"/>
@@ -977,7 +1166,7 @@
     </w:p>
     <w:p/>
     <w:sectPr>
-      <w:headerReference w:type="default" r:id="rId18"/>
+      <w:headerReference w:type="default" r:id="rId19"/>
       <w:pgSz w:w="11900" w:h="16840"/>
       <w:pgMar w:top="720" w:right="720" w:bottom="720" w:left="720" w:header="708" w:footer="708" w:gutter="0"/>
       <w:cols w:space="708"/>
@@ -1252,7 +1441,6 @@
   <w:style w:type="character" w:default="1" w:styleId="DefaultParagraphFont">
     <w:name w:val="Default Paragraph Font"/>
     <w:uiPriority w:val="1"/>
-    <w:semiHidden/>
     <w:unhideWhenUsed/>
   </w:style>
   <w:style w:type="table" w:default="1" w:styleId="TableNormal">
@@ -1448,6 +1636,29 @@
       <w:sz w:val="26"/>
       <w:szCs w:val="26"/>
     </w:rPr>
+  </w:style>
+  <w:style w:type="table" w:styleId="TableGrid">
+    <w:name w:val="Table Grid"/>
+    <w:basedOn w:val="TableNormal"/>
+    <w:uiPriority w:val="59"/>
+    <w:rsid w:val="00A90479"/>
+    <w:tblPr>
+      <w:tblInd w:w="0" w:type="dxa"/>
+      <w:tblBorders>
+        <w:top w:val="single" w:sz="4" w:space="0" w:color="auto"/>
+        <w:left w:val="single" w:sz="4" w:space="0" w:color="auto"/>
+        <w:bottom w:val="single" w:sz="4" w:space="0" w:color="auto"/>
+        <w:right w:val="single" w:sz="4" w:space="0" w:color="auto"/>
+        <w:insideH w:val="single" w:sz="4" w:space="0" w:color="auto"/>
+        <w:insideV w:val="single" w:sz="4" w:space="0" w:color="auto"/>
+      </w:tblBorders>
+      <w:tblCellMar>
+        <w:top w:w="0" w:type="dxa"/>
+        <w:left w:w="108" w:type="dxa"/>
+        <w:bottom w:w="0" w:type="dxa"/>
+        <w:right w:w="108" w:type="dxa"/>
+      </w:tblCellMar>
+    </w:tblPr>
   </w:style>
 </w:styles>
 </file>
@@ -1666,7 +1877,6 @@
   <w:style w:type="character" w:default="1" w:styleId="DefaultParagraphFont">
     <w:name w:val="Default Paragraph Font"/>
     <w:uiPriority w:val="1"/>
-    <w:semiHidden/>
     <w:unhideWhenUsed/>
   </w:style>
   <w:style w:type="table" w:default="1" w:styleId="TableNormal">
@@ -1862,6 +2072,29 @@
       <w:sz w:val="26"/>
       <w:szCs w:val="26"/>
     </w:rPr>
+  </w:style>
+  <w:style w:type="table" w:styleId="TableGrid">
+    <w:name w:val="Table Grid"/>
+    <w:basedOn w:val="TableNormal"/>
+    <w:uiPriority w:val="59"/>
+    <w:rsid w:val="00A90479"/>
+    <w:tblPr>
+      <w:tblInd w:w="0" w:type="dxa"/>
+      <w:tblBorders>
+        <w:top w:val="single" w:sz="4" w:space="0" w:color="auto"/>
+        <w:left w:val="single" w:sz="4" w:space="0" w:color="auto"/>
+        <w:bottom w:val="single" w:sz="4" w:space="0" w:color="auto"/>
+        <w:right w:val="single" w:sz="4" w:space="0" w:color="auto"/>
+        <w:insideH w:val="single" w:sz="4" w:space="0" w:color="auto"/>
+        <w:insideV w:val="single" w:sz="4" w:space="0" w:color="auto"/>
+      </w:tblBorders>
+      <w:tblCellMar>
+        <w:top w:w="0" w:type="dxa"/>
+        <w:left w:w="108" w:type="dxa"/>
+        <w:bottom w:w="0" w:type="dxa"/>
+        <w:right w:w="108" w:type="dxa"/>
+      </w:tblCellMar>
+    </w:tblPr>
   </w:style>
 </w:styles>
 </file>
@@ -2191,7 +2424,7 @@
 </file>
 
 <file path=customXml/itemProps1.xml><?xml version="1.0" encoding="utf-8"?>
-<ds:datastoreItem xmlns:ds="http://schemas.openxmlformats.org/officeDocument/2006/customXml" ds:itemID="{5C29BD50-ECAE-6C46-A822-D179D1995858}">
+<ds:datastoreItem xmlns:ds="http://schemas.openxmlformats.org/officeDocument/2006/customXml" ds:itemID="{D91E87A2-4DC0-5049-8EF0-93ACFBADB419}">
   <ds:schemaRefs>
     <ds:schemaRef ds:uri="http://schemas.openxmlformats.org/officeDocument/2006/bibliography"/>
   </ds:schemaRefs>

</xml_diff>

<commit_message>
Dossier IHM relu tout ok.
</commit_message>
<xml_diff>
--- a/Dossiers/Dossier IHM.docx
+++ b/Dossiers/Dossier IHM.docx
@@ -20,10 +20,10 @@
           <w:lang w:val="en-US"/>
         </w:rPr>
         <w:drawing>
-          <wp:anchor distT="0" distB="0" distL="114300" distR="114300" simplePos="0" relativeHeight="251669504" behindDoc="0" locked="0" layoutInCell="1" allowOverlap="1" wp14:anchorId="44D7ADDD" wp14:editId="1356F6E9">
+          <wp:anchor distT="0" distB="0" distL="114300" distR="114300" simplePos="0" relativeHeight="251669504" behindDoc="0" locked="0" layoutInCell="1" allowOverlap="1" wp14:anchorId="44D7ADDD" wp14:editId="2818BFBC">
             <wp:simplePos x="0" y="0"/>
             <wp:positionH relativeFrom="margin">
-              <wp:posOffset>2857500</wp:posOffset>
+              <wp:posOffset>2743200</wp:posOffset>
             </wp:positionH>
             <wp:positionV relativeFrom="margin">
               <wp:posOffset>751205</wp:posOffset>
@@ -98,7 +98,7 @@
         <w:t xml:space="preserve">èle. Le plus souvent, leur tâche se limitera à ajouter </w:t>
       </w:r>
       <w:r>
-        <w:t>un nouveau client généralement, mais nous avons choisis de laisser la possibilité de modifier ou de supprimer un client déjà existant.</w:t>
+        <w:t>un nouveau client, mais nous avons choisis de laisser la possibilité de modifier ou de supprimer un client déjà existant.</w:t>
       </w:r>
     </w:p>
     <w:p/>
@@ -202,58 +202,65 @@
     </w:p>
     <w:p>
       <w:pPr>
-        <w:pStyle w:val="Heading2"/>
+        <w:rPr>
+          <w:i/>
+        </w:rPr>
       </w:pPr>
-      <w:r>
-        <w:t>Connexion</w:t>
-      </w:r>
-    </w:p>
-    <w:p/>
-    <w:p>
-      <w:r>
-        <w:t>L’employé doit préalablement s’identifier en rentrant son numéro, et son mot de passe.</w:t>
-      </w:r>
-      <w:r>
-        <w:t xml:space="preserve"> Un seul contrôle est disponible, le bouton </w:t>
-      </w:r>
-      <w:r>
-        <w:t>« </w:t>
-      </w:r>
-      <w:r>
-        <w:t>Se connecter</w:t>
-      </w:r>
-      <w:r>
-        <w:t> »</w:t>
-      </w:r>
-      <w:r>
-        <w:t>, provoquant l’envoi et la validation des informations de connexion</w:t>
-      </w:r>
-      <w:r>
-        <w:t>, et si elles sont valides la redirection vers</w:t>
-      </w:r>
-      <w:r>
-        <w:t xml:space="preserve"> </w:t>
-      </w:r>
-      <w:r>
-        <w:t xml:space="preserve">la fenêtre </w:t>
-      </w:r>
-      <w:r>
-        <w:t xml:space="preserve"> </w:t>
-      </w:r>
-      <w:r>
-        <w:t>principale (sinon un message d’erreur est affiché)</w:t>
-      </w:r>
-      <w:r>
-        <w:t>. La personne peut fermer l’application via le contrôle système (icône rouge dans la barre de titre).</w:t>
-      </w:r>
-    </w:p>
-    <w:p/>
-    <w:p/>
+    </w:p>
     <w:p>
       <w:pPr>
         <w:pStyle w:val="Heading2"/>
       </w:pPr>
       <w:r>
+        <w:t>Connexion</w:t>
+      </w:r>
+    </w:p>
+    <w:p/>
+    <w:p>
+      <w:r>
+        <w:t>L’employé doit préalablement s’identifier en rentrant son numéro, et son mot de passe.</w:t>
+      </w:r>
+      <w:r>
+        <w:t xml:space="preserve"> Un seul contrôle est disponible, le bouton </w:t>
+      </w:r>
+      <w:r>
+        <w:t>« </w:t>
+      </w:r>
+      <w:r>
+        <w:t>Se connecter</w:t>
+      </w:r>
+      <w:r>
+        <w:t> »</w:t>
+      </w:r>
+      <w:r>
+        <w:t>, provoquant l’envoi et la validation des informations de connexion</w:t>
+      </w:r>
+      <w:r>
+        <w:t>, et si elles sont valides la redirection vers</w:t>
+      </w:r>
+      <w:r>
+        <w:t xml:space="preserve"> </w:t>
+      </w:r>
+      <w:r>
+        <w:t xml:space="preserve">la fenêtre </w:t>
+      </w:r>
+      <w:r>
+        <w:t xml:space="preserve"> </w:t>
+      </w:r>
+      <w:r>
+        <w:t>principale (sinon un message d’erreur est affiché)</w:t>
+      </w:r>
+      <w:r>
+        <w:t>. La personne peut fermer l’application via le contrôle système (icône rouge dans la barre de titre).</w:t>
+      </w:r>
+    </w:p>
+    <w:p/>
+    <w:p/>
+    <w:p>
+      <w:pPr>
+        <w:pStyle w:val="Heading2"/>
+      </w:pPr>
+      <w:r>
         <w:t>Fenêtre</w:t>
       </w:r>
       <w:r>
@@ -301,7 +308,13 @@
     </w:p>
     <w:p>
       <w:r>
-        <w:t>Nous pouvons représenter l’ensemble des actions disponibles par cet ICAR-S :</w:t>
+        <w:t>Nous pouvons représenter l’ensemble des actions disponibles par cet ICA</w:t>
+      </w:r>
+      <w:r>
+        <w:t>R</w:t>
+      </w:r>
+      <w:r>
+        <w:t>S :</w:t>
       </w:r>
     </w:p>
     <w:p/>
@@ -728,7 +741,68 @@
         </w:rPr>
         <w:lastRenderedPageBreak/>
         <w:drawing>
-          <wp:anchor distT="0" distB="0" distL="114300" distR="114300" simplePos="0" relativeHeight="251661312" behindDoc="0" locked="0" layoutInCell="1" allowOverlap="1" wp14:anchorId="4C0F7BF7" wp14:editId="5BBD7234">
+          <wp:anchor distT="0" distB="0" distL="114300" distR="114300" simplePos="0" relativeHeight="251660288" behindDoc="0" locked="0" layoutInCell="1" allowOverlap="1" wp14:anchorId="5615C370" wp14:editId="3A96EA23">
+            <wp:simplePos x="0" y="0"/>
+            <wp:positionH relativeFrom="margin">
+              <wp:posOffset>-305435</wp:posOffset>
+            </wp:positionH>
+            <wp:positionV relativeFrom="paragraph">
+              <wp:posOffset>65405</wp:posOffset>
+            </wp:positionV>
+            <wp:extent cx="7339965" cy="5121910"/>
+            <wp:effectExtent l="0" t="0" r="0" b="0"/>
+            <wp:wrapTopAndBottom/>
+            <wp:docPr id="4" name="Picture 4"/>
+            <wp:cNvGraphicFramePr>
+              <a:graphicFrameLocks xmlns:a="http://schemas.openxmlformats.org/drawingml/2006/main" noChangeAspect="1"/>
+            </wp:cNvGraphicFramePr>
+            <a:graphic xmlns:a="http://schemas.openxmlformats.org/drawingml/2006/main">
+              <a:graphicData uri="http://schemas.openxmlformats.org/drawingml/2006/picture">
+                <pic:pic xmlns:pic="http://schemas.openxmlformats.org/drawingml/2006/picture">
+                  <pic:nvPicPr>
+                    <pic:cNvPr id="0" name="ListeClients.png"/>
+                    <pic:cNvPicPr/>
+                  </pic:nvPicPr>
+                  <pic:blipFill>
+                    <a:blip r:embed="rId10">
+                      <a:extLst>
+                        <a:ext uri="{28A0092B-C50C-407E-A947-70E740481C1C}">
+                          <a14:useLocalDpi xmlns:a14="http://schemas.microsoft.com/office/drawing/2010/main" val="0"/>
+                        </a:ext>
+                      </a:extLst>
+                    </a:blip>
+                    <a:stretch>
+                      <a:fillRect/>
+                    </a:stretch>
+                  </pic:blipFill>
+                  <pic:spPr>
+                    <a:xfrm>
+                      <a:off x="0" y="0"/>
+                      <a:ext cx="7339965" cy="5121910"/>
+                    </a:xfrm>
+                    <a:prstGeom prst="rect">
+                      <a:avLst/>
+                    </a:prstGeom>
+                  </pic:spPr>
+                </pic:pic>
+              </a:graphicData>
+            </a:graphic>
+            <wp14:sizeRelH relativeFrom="page">
+              <wp14:pctWidth>0</wp14:pctWidth>
+            </wp14:sizeRelH>
+            <wp14:sizeRelV relativeFrom="page">
+              <wp14:pctHeight>0</wp14:pctHeight>
+            </wp14:sizeRelV>
+          </wp:anchor>
+        </w:drawing>
+      </w:r>
+      <w:r>
+        <w:rPr>
+          <w:noProof/>
+          <w:lang w:val="en-US"/>
+        </w:rPr>
+        <w:drawing>
+          <wp:anchor distT="0" distB="0" distL="114300" distR="114300" simplePos="0" relativeHeight="251661312" behindDoc="0" locked="0" layoutInCell="1" allowOverlap="1" wp14:anchorId="4C0F7BF7" wp14:editId="10638951">
             <wp:simplePos x="0" y="0"/>
             <wp:positionH relativeFrom="margin">
               <wp:posOffset>3200400</wp:posOffset>
@@ -767,7 +841,7 @@
                     <pic:cNvPicPr/>
                   </pic:nvPicPr>
                   <pic:blipFill rotWithShape="1">
-                    <a:blip r:embed="rId10">
+                    <a:blip r:embed="rId11">
                       <a:extLst>
                         <a:ext uri="{28A0092B-C50C-407E-A947-70E740481C1C}">
                           <a14:useLocalDpi xmlns:a14="http://schemas.microsoft.com/office/drawing/2010/main" val="0"/>
@@ -806,67 +880,6 @@
           </wp:anchor>
         </w:drawing>
       </w:r>
-      <w:r>
-        <w:rPr>
-          <w:noProof/>
-          <w:lang w:val="en-US"/>
-        </w:rPr>
-        <w:drawing>
-          <wp:anchor distT="0" distB="0" distL="114300" distR="114300" simplePos="0" relativeHeight="251660288" behindDoc="0" locked="0" layoutInCell="1" allowOverlap="1" wp14:anchorId="5615C370" wp14:editId="778F0E9F">
-            <wp:simplePos x="0" y="0"/>
-            <wp:positionH relativeFrom="margin">
-              <wp:posOffset>-342900</wp:posOffset>
-            </wp:positionH>
-            <wp:positionV relativeFrom="paragraph">
-              <wp:posOffset>65405</wp:posOffset>
-            </wp:positionV>
-            <wp:extent cx="7416165" cy="5121910"/>
-            <wp:effectExtent l="0" t="0" r="0" b="0"/>
-            <wp:wrapTopAndBottom/>
-            <wp:docPr id="4" name="Picture 4"/>
-            <wp:cNvGraphicFramePr>
-              <a:graphicFrameLocks xmlns:a="http://schemas.openxmlformats.org/drawingml/2006/main" noChangeAspect="1"/>
-            </wp:cNvGraphicFramePr>
-            <a:graphic xmlns:a="http://schemas.openxmlformats.org/drawingml/2006/main">
-              <a:graphicData uri="http://schemas.openxmlformats.org/drawingml/2006/picture">
-                <pic:pic xmlns:pic="http://schemas.openxmlformats.org/drawingml/2006/picture">
-                  <pic:nvPicPr>
-                    <pic:cNvPr id="0" name="ListeClients.png"/>
-                    <pic:cNvPicPr/>
-                  </pic:nvPicPr>
-                  <pic:blipFill>
-                    <a:blip r:embed="rId11">
-                      <a:extLst>
-                        <a:ext uri="{28A0092B-C50C-407E-A947-70E740481C1C}">
-                          <a14:useLocalDpi xmlns:a14="http://schemas.microsoft.com/office/drawing/2010/main" val="0"/>
-                        </a:ext>
-                      </a:extLst>
-                    </a:blip>
-                    <a:stretch>
-                      <a:fillRect/>
-                    </a:stretch>
-                  </pic:blipFill>
-                  <pic:spPr>
-                    <a:xfrm>
-                      <a:off x="0" y="0"/>
-                      <a:ext cx="7416165" cy="5121910"/>
-                    </a:xfrm>
-                    <a:prstGeom prst="rect">
-                      <a:avLst/>
-                    </a:prstGeom>
-                  </pic:spPr>
-                </pic:pic>
-              </a:graphicData>
-            </a:graphic>
-            <wp14:sizeRelH relativeFrom="page">
-              <wp14:pctWidth>0</wp14:pctWidth>
-            </wp14:sizeRelH>
-            <wp14:sizeRelV relativeFrom="page">
-              <wp14:pctHeight>0</wp14:pctHeight>
-            </wp14:sizeRelV>
-          </wp:anchor>
-        </w:drawing>
-      </w:r>
     </w:p>
     <w:p>
       <w:pPr>
@@ -906,7 +919,13 @@
         <w:t>, avec le formulaire ci-contre. La saisie doit être validée par le bouton « Ajouter » pour que l’ajout ait lieu.</w:t>
       </w:r>
       <w:r>
-        <w:t xml:space="preserve"> Le signe astrologique est calculé par la suite par le service ; le numéro de client, automatiquement généré. Le client sera affecté à l’employé ayant le moins de clients à l’instant de l’ajout (peut être édité par la suite).</w:t>
+        <w:t xml:space="preserve"> Le signe astrologique est calculé par la suite par le service ; le numéro de client, automatiquement généré. Le client sera affecté à l’employé ayant le moins de clients à l’instant de l’ajout (</w:t>
+      </w:r>
+      <w:r>
+        <w:t xml:space="preserve">cette affectation </w:t>
+      </w:r>
+      <w:r>
+        <w:t>peut être édité par la suite).</w:t>
       </w:r>
     </w:p>
     <w:p>
@@ -919,7 +938,10 @@
         <w:jc w:val="left"/>
       </w:pPr>
       <w:r>
-        <w:t>L’ICAR-S de cette fenêtre est très simplifié :</w:t>
+        <w:t>L’ICAR</w:t>
+      </w:r>
+      <w:r>
+        <w:t>S de cette fenêtre est très simplifié :</w:t>
       </w:r>
     </w:p>
     <w:p>
@@ -1196,71 +1218,21 @@
     <w:p/>
     <w:p>
       <w:r>
-        <w:t xml:space="preserve">A partir de l’écran principal, lorsque l’on clique sur le bouton </w:t>
-      </w:r>
-      <w:r>
-        <w:t>« </w:t>
-      </w:r>
-      <w:r>
-        <w:t>Modifier</w:t>
-      </w:r>
-      <w:r>
-        <w:t> »</w:t>
-      </w:r>
-      <w:r>
-        <w:t>, on passe en mode modification. Les champs du détail du client sont alors éditables, la saisie sera prise en compte lorsque de la validation finale (bouton « Valider » ayant remplacé « Modifier »</w:t>
-      </w:r>
-      <w:r>
-        <w:t>, « Annuler</w:t>
-      </w:r>
-      <w:r>
-        <w:t> » à côté</w:t>
-      </w:r>
-      <w:r>
-        <w:t>). L</w:t>
-      </w:r>
-      <w:r>
-        <w:t xml:space="preserve">es autres éléments de </w:t>
-      </w:r>
-      <w:r>
-        <w:t>l’interface (barre d’outils</w:t>
-      </w:r>
-      <w:r>
-        <w:t>, lignes de la liste à gauche, champ de recherche)</w:t>
-      </w:r>
-      <w:r>
-        <w:t xml:space="preserve"> </w:t>
-      </w:r>
-      <w:r>
-        <w:t>sont</w:t>
-      </w:r>
-      <w:r>
-        <w:t xml:space="preserve"> dés</w:t>
-      </w:r>
-      <w:r>
-        <w:t>activés</w:t>
-      </w:r>
-      <w:r>
-        <w:t>.</w:t>
-      </w:r>
-    </w:p>
-    <w:p>
-      <w:r>
         <w:rPr>
           <w:noProof/>
           <w:lang w:val="en-US"/>
         </w:rPr>
         <w:drawing>
-          <wp:anchor distT="0" distB="0" distL="114300" distR="114300" simplePos="0" relativeHeight="251662336" behindDoc="0" locked="0" layoutInCell="1" allowOverlap="1" wp14:anchorId="2DE49519" wp14:editId="510C2731">
+          <wp:anchor distT="0" distB="0" distL="114300" distR="114300" simplePos="0" relativeHeight="251662336" behindDoc="0" locked="0" layoutInCell="1" allowOverlap="1" wp14:anchorId="2DE49519" wp14:editId="430C523E">
             <wp:simplePos x="0" y="0"/>
             <wp:positionH relativeFrom="margin">
-              <wp:posOffset>342900</wp:posOffset>
+              <wp:align>center</wp:align>
             </wp:positionH>
             <wp:positionV relativeFrom="paragraph">
-              <wp:posOffset>224790</wp:posOffset>
+              <wp:posOffset>793115</wp:posOffset>
             </wp:positionV>
-            <wp:extent cx="5928360" cy="4062095"/>
-            <wp:effectExtent l="0" t="0" r="0" b="0"/>
+            <wp:extent cx="6300470" cy="4229100"/>
+            <wp:effectExtent l="0" t="0" r="0" b="12700"/>
             <wp:wrapTopAndBottom/>
             <wp:docPr id="6" name="Picture 6"/>
             <wp:cNvGraphicFramePr>
@@ -1273,7 +1245,7 @@
                     <pic:cNvPr id="0" name="EditerClient.png"/>
                     <pic:cNvPicPr/>
                   </pic:nvPicPr>
-                  <pic:blipFill>
+                  <pic:blipFill rotWithShape="1">
                     <a:blip r:embed="rId12">
                       <a:extLst>
                         <a:ext uri="{28A0092B-C50C-407E-A947-70E740481C1C}">
@@ -1281,18 +1253,25 @@
                         </a:ext>
                       </a:extLst>
                     </a:blip>
-                    <a:stretch>
-                      <a:fillRect/>
-                    </a:stretch>
+                    <a:srcRect b="2041"/>
+                    <a:stretch/>
                   </pic:blipFill>
-                  <pic:spPr>
+                  <pic:spPr bwMode="auto">
                     <a:xfrm>
                       <a:off x="0" y="0"/>
-                      <a:ext cx="5928360" cy="4062095"/>
+                      <a:ext cx="6300470" cy="4229100"/>
                     </a:xfrm>
                     <a:prstGeom prst="rect">
                       <a:avLst/>
                     </a:prstGeom>
+                    <a:ln>
+                      <a:noFill/>
+                    </a:ln>
+                    <a:extLst>
+                      <a:ext uri="{53640926-AAD7-44d8-BBD7-CCE9431645EC}">
+                        <a14:shadowObscured xmlns:a14="http://schemas.microsoft.com/office/drawing/2010/main"/>
+                      </a:ext>
+                    </a:extLst>
                   </pic:spPr>
                 </pic:pic>
               </a:graphicData>
@@ -1306,7 +1285,56 @@
           </wp:anchor>
         </w:drawing>
       </w:r>
-    </w:p>
+      <w:r>
+        <w:t xml:space="preserve">A partir de l’écran principal, lorsque l’on clique sur le bouton </w:t>
+      </w:r>
+      <w:r>
+        <w:t>« </w:t>
+      </w:r>
+      <w:r>
+        <w:t>Modifier</w:t>
+      </w:r>
+      <w:r>
+        <w:t> »</w:t>
+      </w:r>
+      <w:r>
+        <w:t>, on passe en mode modification. Les champs du détail du client sont alors éditables, la saisie sera prise en compte lorsque de la validation finale (bouton « Valider » ayant remplacé « Modifier »</w:t>
+      </w:r>
+      <w:r>
+        <w:t>, « Annuler</w:t>
+      </w:r>
+      <w:r>
+        <w:t> » à côté</w:t>
+      </w:r>
+      <w:r>
+        <w:t>). L</w:t>
+      </w:r>
+      <w:r>
+        <w:t xml:space="preserve">es autres éléments de </w:t>
+      </w:r>
+      <w:r>
+        <w:t>l’interface (barre d’outils</w:t>
+      </w:r>
+      <w:r>
+        <w:t>, lignes de la liste à gauche, champ de recherche)</w:t>
+      </w:r>
+      <w:r>
+        <w:t xml:space="preserve"> </w:t>
+      </w:r>
+      <w:r>
+        <w:t>sont</w:t>
+      </w:r>
+      <w:r>
+        <w:t xml:space="preserve"> dés</w:t>
+      </w:r>
+      <w:r>
+        <w:t>activés</w:t>
+      </w:r>
+      <w:r>
+        <w:t>.</w:t>
+      </w:r>
+    </w:p>
+    <w:p/>
     <w:p>
       <w:r>
         <w:t>Nous pouvons</w:t>
@@ -1314,10 +1342,11 @@
       <w:r>
         <w:t xml:space="preserve"> représenter cette vue par cet</w:t>
       </w:r>
-      <w:bookmarkStart w:id="0" w:name="_GoBack"/>
-      <w:bookmarkEnd w:id="0"/>
-      <w:r>
-        <w:t xml:space="preserve"> ICAR-S très simplifié :</w:t>
+      <w:r>
+        <w:t xml:space="preserve"> ICAR</w:t>
+      </w:r>
+      <w:r>
+        <w:t>S très simplifié :</w:t>
       </w:r>
     </w:p>
     <w:p/>
@@ -1754,10 +1783,7 @@
           </w:tcPr>
           <w:p>
             <w:r>
-              <w:t>Supprimer le client</w:t>
-            </w:r>
-            <w:r>
-              <w:t xml:space="preserve"> </w:t>
+              <w:t xml:space="preserve">Supprimer le client </w:t>
             </w:r>
           </w:p>
         </w:tc>
@@ -1903,29 +1929,27 @@
           <w:lang w:val="en-US"/>
         </w:rPr>
         <w:drawing>
-          <wp:anchor distT="0" distB="0" distL="114300" distR="114300" simplePos="0" relativeHeight="251664384" behindDoc="0" locked="0" layoutInCell="1" allowOverlap="1" wp14:anchorId="6B68D5CD" wp14:editId="4C634A15">
+          <wp:anchor distT="0" distB="0" distL="114300" distR="114300" simplePos="0" relativeHeight="251664384" behindDoc="0" locked="0" layoutInCell="1" allowOverlap="1" wp14:anchorId="6B68D5CD" wp14:editId="2032418D">
             <wp:simplePos x="0" y="0"/>
             <wp:positionH relativeFrom="margin">
-              <wp:posOffset>2057400</wp:posOffset>
+              <wp:posOffset>2171700</wp:posOffset>
             </wp:positionH>
             <wp:positionV relativeFrom="margin">
-              <wp:posOffset>979805</wp:posOffset>
+              <wp:posOffset>751205</wp:posOffset>
             </wp:positionV>
-            <wp:extent cx="5069205" cy="3222625"/>
-            <wp:effectExtent l="0" t="0" r="10795" b="3175"/>
+            <wp:extent cx="4954270" cy="3148965"/>
+            <wp:effectExtent l="0" t="0" r="0" b="635"/>
             <wp:wrapTight wrapText="bothSides">
               <wp:wrapPolygon edited="0">
-                <wp:start x="433" y="0"/>
-                <wp:lineTo x="108" y="851"/>
-                <wp:lineTo x="0" y="19749"/>
-                <wp:lineTo x="325" y="21111"/>
-                <wp:lineTo x="433" y="21451"/>
-                <wp:lineTo x="21105" y="21451"/>
-                <wp:lineTo x="21213" y="21111"/>
-                <wp:lineTo x="21538" y="19749"/>
-                <wp:lineTo x="21430" y="851"/>
-                <wp:lineTo x="21105" y="0"/>
-                <wp:lineTo x="433" y="0"/>
+                <wp:start x="443" y="0"/>
+                <wp:lineTo x="111" y="871"/>
+                <wp:lineTo x="0" y="19862"/>
+                <wp:lineTo x="443" y="21430"/>
+                <wp:lineTo x="21041" y="21430"/>
+                <wp:lineTo x="21484" y="19862"/>
+                <wp:lineTo x="21373" y="871"/>
+                <wp:lineTo x="21041" y="0"/>
+                <wp:lineTo x="443" y="0"/>
               </wp:wrapPolygon>
             </wp:wrapTight>
             <wp:docPr id="8" name="Picture 8"/>
@@ -1954,7 +1978,7 @@
                   <pic:spPr>
                     <a:xfrm>
                       <a:off x="0" y="0"/>
-                      <a:ext cx="5069205" cy="3222625"/>
+                      <a:ext cx="4954270" cy="3148965"/>
                     </a:xfrm>
                     <a:prstGeom prst="rect">
                       <a:avLst/>
@@ -1963,6 +1987,12 @@
                 </pic:pic>
               </a:graphicData>
             </a:graphic>
+            <wp14:sizeRelH relativeFrom="margin">
+              <wp14:pctWidth>0</wp14:pctWidth>
+            </wp14:sizeRelH>
+            <wp14:sizeRelV relativeFrom="margin">
+              <wp14:pctHeight>0</wp14:pctHeight>
+            </wp14:sizeRelV>
           </wp:anchor>
         </w:drawing>
       </w:r>
@@ -1975,8 +2005,13 @@
       <w:r>
         <w:t>De nouveau, les employés doivent rentrer leur numéro et leur mot de passe.</w:t>
       </w:r>
-    </w:p>
-    <w:p/>
+      <w:r>
+        <w:t xml:space="preserve"> Même ICAR</w:t>
+      </w:r>
+      <w:r>
+        <w:t>S.</w:t>
+      </w:r>
+    </w:p>
     <w:p>
       <w:pPr>
         <w:pStyle w:val="Heading2"/>
@@ -2015,6 +2050,9 @@
         <w:t>. Pour chaque client, un bouton « Réaliser l’horoscope » permet de passer à l’écran suivant.</w:t>
       </w:r>
     </w:p>
+    <w:p/>
+    <w:p/>
+    <w:p/>
     <w:p>
       <w:r>
         <w:rPr>
@@ -2022,16 +2060,16 @@
           <w:lang w:val="en-US"/>
         </w:rPr>
         <w:drawing>
-          <wp:anchor distT="0" distB="0" distL="114300" distR="114300" simplePos="0" relativeHeight="251665408" behindDoc="0" locked="0" layoutInCell="1" allowOverlap="1" wp14:anchorId="58EDFBBE" wp14:editId="475D47BF">
+          <wp:anchor distT="0" distB="0" distL="114300" distR="114300" simplePos="0" relativeHeight="251665408" behindDoc="0" locked="0" layoutInCell="1" allowOverlap="1" wp14:anchorId="58EDFBBE" wp14:editId="1AE422AB">
             <wp:simplePos x="0" y="0"/>
             <wp:positionH relativeFrom="margin">
-              <wp:align>center</wp:align>
+              <wp:posOffset>114300</wp:posOffset>
             </wp:positionH>
             <wp:positionV relativeFrom="margin">
-              <wp:posOffset>4408805</wp:posOffset>
+              <wp:posOffset>4065905</wp:posOffset>
             </wp:positionV>
-            <wp:extent cx="6858000" cy="4286250"/>
-            <wp:effectExtent l="0" t="0" r="0" b="6350"/>
+            <wp:extent cx="6521450" cy="4075430"/>
+            <wp:effectExtent l="0" t="0" r="6350" b="0"/>
             <wp:wrapSquare wrapText="bothSides"/>
             <wp:docPr id="9" name="Picture 9"/>
             <wp:cNvGraphicFramePr>
@@ -2059,7 +2097,7 @@
                   <pic:spPr>
                     <a:xfrm>
                       <a:off x="0" y="0"/>
-                      <a:ext cx="6858000" cy="4286250"/>
+                      <a:ext cx="6521450" cy="4075430"/>
                     </a:xfrm>
                     <a:prstGeom prst="rect">
                       <a:avLst/>
@@ -2078,16 +2116,255 @@
         </w:drawing>
       </w:r>
     </w:p>
-    <w:p/>
-    <w:p/>
     <w:p>
       <w:pPr>
         <w:jc w:val="left"/>
       </w:pPr>
       <w:r>
-        <w:br w:type="page"/>
-      </w:r>
-    </w:p>
+        <w:t>L’ICAR</w:t>
+      </w:r>
+      <w:r>
+        <w:t>S</w:t>
+      </w:r>
+      <w:r>
+        <w:t xml:space="preserve"> est très simple :</w:t>
+      </w:r>
+    </w:p>
+    <w:p>
+      <w:pPr>
+        <w:jc w:val="left"/>
+        <w:rPr>
+          <w:sz w:val="6"/>
+          <w:szCs w:val="6"/>
+        </w:rPr>
+      </w:pPr>
+    </w:p>
+    <w:tbl>
+      <w:tblPr>
+        <w:tblStyle w:val="TableGrid"/>
+        <w:tblW w:w="0" w:type="auto"/>
+        <w:tblLayout w:type="fixed"/>
+        <w:tblLook w:val="04A0" w:firstRow="1" w:lastRow="0" w:firstColumn="1" w:lastColumn="0" w:noHBand="0" w:noVBand="1"/>
+      </w:tblPr>
+      <w:tblGrid>
+        <w:gridCol w:w="2376"/>
+        <w:gridCol w:w="2835"/>
+        <w:gridCol w:w="1985"/>
+        <w:gridCol w:w="3480"/>
+      </w:tblGrid>
+      <w:tr>
+        <w:tc>
+          <w:tcPr>
+            <w:tcW w:w="2376" w:type="dxa"/>
+          </w:tcPr>
+          <w:p>
+            <w:pPr>
+              <w:rPr>
+                <w:b/>
+              </w:rPr>
+            </w:pPr>
+            <w:r>
+              <w:rPr>
+                <w:b/>
+              </w:rPr>
+              <w:t>Intention</w:t>
+            </w:r>
+          </w:p>
+        </w:tc>
+        <w:tc>
+          <w:tcPr>
+            <w:tcW w:w="2835" w:type="dxa"/>
+          </w:tcPr>
+          <w:p>
+            <w:pPr>
+              <w:rPr>
+                <w:b/>
+              </w:rPr>
+            </w:pPr>
+            <w:r>
+              <w:rPr>
+                <w:b/>
+              </w:rPr>
+              <w:t>Contrôle</w:t>
+            </w:r>
+          </w:p>
+        </w:tc>
+        <w:tc>
+          <w:tcPr>
+            <w:tcW w:w="1985" w:type="dxa"/>
+          </w:tcPr>
+          <w:p>
+            <w:pPr>
+              <w:rPr>
+                <w:b/>
+              </w:rPr>
+            </w:pPr>
+            <w:r>
+              <w:rPr>
+                <w:b/>
+              </w:rPr>
+              <w:t>Action/événement</w:t>
+            </w:r>
+          </w:p>
+        </w:tc>
+        <w:tc>
+          <w:tcPr>
+            <w:tcW w:w="3480" w:type="dxa"/>
+          </w:tcPr>
+          <w:p>
+            <w:pPr>
+              <w:rPr>
+                <w:b/>
+              </w:rPr>
+            </w:pPr>
+            <w:r>
+              <w:rPr>
+                <w:b/>
+              </w:rPr>
+              <w:t>Réponse</w:t>
+            </w:r>
+          </w:p>
+        </w:tc>
+      </w:tr>
+      <w:tr>
+        <w:tc>
+          <w:tcPr>
+            <w:tcW w:w="2376" w:type="dxa"/>
+          </w:tcPr>
+          <w:p>
+            <w:r>
+              <w:t>Réaliser l’horoscope d’un client</w:t>
+            </w:r>
+            <w:r>
+              <w:t xml:space="preserve"> </w:t>
+            </w:r>
+          </w:p>
+        </w:tc>
+        <w:tc>
+          <w:tcPr>
+            <w:tcW w:w="2835" w:type="dxa"/>
+          </w:tcPr>
+          <w:p>
+            <w:r>
+              <w:t xml:space="preserve">Bouton : </w:t>
+            </w:r>
+            <w:r>
+              <w:rPr>
+                <w:i/>
+              </w:rPr>
+              <w:t>Réaliser l’horoscope</w:t>
+            </w:r>
+            <w:r>
+              <w:t xml:space="preserve"> de la ligne correspondante</w:t>
+            </w:r>
+          </w:p>
+        </w:tc>
+        <w:tc>
+          <w:tcPr>
+            <w:tcW w:w="1985" w:type="dxa"/>
+          </w:tcPr>
+          <w:p>
+            <w:r>
+              <w:t>Clic</w:t>
+            </w:r>
+          </w:p>
+        </w:tc>
+        <w:tc>
+          <w:tcPr>
+            <w:tcW w:w="3480" w:type="dxa"/>
+          </w:tcPr>
+          <w:p>
+            <w:r>
+              <w:t>Passage à la fenêtre de réalisation de l’horoscope</w:t>
+            </w:r>
+          </w:p>
+        </w:tc>
+      </w:tr>
+      <w:tr>
+        <w:tc>
+          <w:tcPr>
+            <w:tcW w:w="2376" w:type="dxa"/>
+          </w:tcPr>
+          <w:p>
+            <w:r>
+              <w:t xml:space="preserve">Trier la liste de clients suivant un champ </w:t>
+            </w:r>
+          </w:p>
+        </w:tc>
+        <w:tc>
+          <w:tcPr>
+            <w:tcW w:w="2835" w:type="dxa"/>
+          </w:tcPr>
+          <w:p>
+            <w:r>
+              <w:t>Lien : nom du champ</w:t>
+            </w:r>
+            <w:r>
+              <w:t xml:space="preserve"> (</w:t>
+            </w:r>
+            <w:r>
+              <w:rPr>
+                <w:i/>
+              </w:rPr>
+              <w:t>Numéro</w:t>
+            </w:r>
+            <w:r>
+              <w:t>,</w:t>
+            </w:r>
+            <w:r>
+              <w:t xml:space="preserve"> </w:t>
+            </w:r>
+            <w:r>
+              <w:rPr>
+                <w:i/>
+              </w:rPr>
+              <w:t>Nom</w:t>
+            </w:r>
+            <w:r>
+              <w:t xml:space="preserve"> ou </w:t>
+            </w:r>
+            <w:r>
+              <w:rPr>
+                <w:i/>
+              </w:rPr>
+              <w:t>Prénom</w:t>
+            </w:r>
+            <w:r>
+              <w:t>)</w:t>
+            </w:r>
+          </w:p>
+        </w:tc>
+        <w:tc>
+          <w:tcPr>
+            <w:tcW w:w="1985" w:type="dxa"/>
+          </w:tcPr>
+          <w:p>
+            <w:r>
+              <w:t>Clic</w:t>
+            </w:r>
+          </w:p>
+        </w:tc>
+        <w:tc>
+          <w:tcPr>
+            <w:tcW w:w="3480" w:type="dxa"/>
+          </w:tcPr>
+          <w:p>
+            <w:r>
+              <w:t>Trie la liste suivant les valeurs de ce champ (</w:t>
+            </w:r>
+            <w:r>
+              <w:t xml:space="preserve">par </w:t>
+            </w:r>
+            <w:r>
+              <w:t>ordre alphabétique</w:t>
+            </w:r>
+            <w:r>
+              <w:t>)</w:t>
+            </w:r>
+          </w:p>
+        </w:tc>
+      </w:tr>
+    </w:tbl>
     <w:p>
       <w:pPr>
         <w:pStyle w:val="Heading2"/>
@@ -2108,10 +2385,310 @@
     <w:p/>
     <w:p>
       <w:r>
-        <w:t>Sur cet écran, le médium va choisir une prédiction pour chacun des trois domaines, amour, santé et travail. Il choisira également la signature, le nom du médium ayant composé l’horoscope, parmi un menu déroulant ne contenant que les médiums favoris du client. Finalement, il validera via le bouton « Réaliser ».</w:t>
+        <w:t xml:space="preserve">Sur cet écran, le médium va </w:t>
+      </w:r>
+      <w:r>
+        <w:t>composer</w:t>
+      </w:r>
+      <w:r>
+        <w:t xml:space="preserve"> l’horoscope, nous avons l’ICAR</w:t>
+      </w:r>
+      <w:bookmarkStart w:id="0" w:name="_GoBack"/>
+      <w:bookmarkEnd w:id="0"/>
+      <w:r>
+        <w:t>S suivant :</w:t>
       </w:r>
     </w:p>
     <w:p/>
+    <w:tbl>
+      <w:tblPr>
+        <w:tblStyle w:val="TableGrid"/>
+        <w:tblW w:w="0" w:type="auto"/>
+        <w:tblLayout w:type="fixed"/>
+        <w:tblLook w:val="04A0" w:firstRow="1" w:lastRow="0" w:firstColumn="1" w:lastColumn="0" w:noHBand="0" w:noVBand="1"/>
+      </w:tblPr>
+      <w:tblGrid>
+        <w:gridCol w:w="2802"/>
+        <w:gridCol w:w="2693"/>
+        <w:gridCol w:w="1984"/>
+        <w:gridCol w:w="3197"/>
+      </w:tblGrid>
+      <w:tr>
+        <w:tc>
+          <w:tcPr>
+            <w:tcW w:w="2802" w:type="dxa"/>
+          </w:tcPr>
+          <w:p>
+            <w:pPr>
+              <w:rPr>
+                <w:b/>
+              </w:rPr>
+            </w:pPr>
+            <w:r>
+              <w:rPr>
+                <w:b/>
+              </w:rPr>
+              <w:t>Intention</w:t>
+            </w:r>
+          </w:p>
+        </w:tc>
+        <w:tc>
+          <w:tcPr>
+            <w:tcW w:w="2693" w:type="dxa"/>
+          </w:tcPr>
+          <w:p>
+            <w:pPr>
+              <w:rPr>
+                <w:b/>
+              </w:rPr>
+            </w:pPr>
+            <w:r>
+              <w:rPr>
+                <w:b/>
+              </w:rPr>
+              <w:t>Contrôle</w:t>
+            </w:r>
+          </w:p>
+        </w:tc>
+        <w:tc>
+          <w:tcPr>
+            <w:tcW w:w="1984" w:type="dxa"/>
+          </w:tcPr>
+          <w:p>
+            <w:pPr>
+              <w:rPr>
+                <w:b/>
+              </w:rPr>
+            </w:pPr>
+            <w:r>
+              <w:rPr>
+                <w:b/>
+              </w:rPr>
+              <w:t>Action/événement</w:t>
+            </w:r>
+          </w:p>
+        </w:tc>
+        <w:tc>
+          <w:tcPr>
+            <w:tcW w:w="3197" w:type="dxa"/>
+          </w:tcPr>
+          <w:p>
+            <w:pPr>
+              <w:rPr>
+                <w:b/>
+              </w:rPr>
+            </w:pPr>
+            <w:r>
+              <w:rPr>
+                <w:b/>
+              </w:rPr>
+              <w:t>Réponse</w:t>
+            </w:r>
+          </w:p>
+        </w:tc>
+      </w:tr>
+      <w:tr>
+        <w:tc>
+          <w:tcPr>
+            <w:tcW w:w="2802" w:type="dxa"/>
+          </w:tcPr>
+          <w:p>
+            <w:r>
+              <w:t>Choisir</w:t>
+            </w:r>
+            <w:r>
+              <w:t> </w:t>
+            </w:r>
+            <w:r>
+              <w:t>parmi</w:t>
+            </w:r>
+            <w:r>
+              <w:t xml:space="preserve"> les </w:t>
+            </w:r>
+            <w:r>
+              <w:t xml:space="preserve">propositions </w:t>
+            </w:r>
+          </w:p>
+        </w:tc>
+        <w:tc>
+          <w:tcPr>
+            <w:tcW w:w="2693" w:type="dxa"/>
+          </w:tcPr>
+          <w:p>
+            <w:r>
+              <w:t>Menu</w:t>
+            </w:r>
+            <w:r>
+              <w:t> </w:t>
+            </w:r>
+            <w:r>
+              <w:t>déroulant correspondant</w:t>
+            </w:r>
+            <w:r>
+              <w:t> </w:t>
+            </w:r>
+            <w:r>
+              <w:t>(</w:t>
+            </w:r>
+            <w:r>
+              <w:rPr>
+                <w:i/>
+              </w:rPr>
+              <w:t>Signature</w:t>
+            </w:r>
+            <w:r>
+              <w:rPr>
+                <w:sz w:val="16"/>
+              </w:rPr>
+              <w:t>..</w:t>
+            </w:r>
+            <w:r>
+              <w:rPr>
+                <w:sz w:val="16"/>
+              </w:rPr>
+              <w:t>.</w:t>
+            </w:r>
+            <w:r>
+              <w:t>)</w:t>
+            </w:r>
+          </w:p>
+        </w:tc>
+        <w:tc>
+          <w:tcPr>
+            <w:tcW w:w="1984" w:type="dxa"/>
+          </w:tcPr>
+          <w:p>
+            <w:r>
+              <w:t>Clic + clic</w:t>
+            </w:r>
+          </w:p>
+        </w:tc>
+        <w:tc>
+          <w:tcPr>
+            <w:tcW w:w="3197" w:type="dxa"/>
+          </w:tcPr>
+          <w:p>
+            <w:r>
+              <w:t>Choisi</w:t>
+            </w:r>
+            <w:r>
+              <w:t>e la/les </w:t>
+            </w:r>
+            <w:r>
+              <w:t>proposition</w:t>
+            </w:r>
+            <w:r>
+              <w:t>(s)</w:t>
+            </w:r>
+            <w:r>
+              <w:t xml:space="preserve"> correspondante</w:t>
+            </w:r>
+            <w:r>
+              <w:t>(s)</w:t>
+            </w:r>
+          </w:p>
+        </w:tc>
+      </w:tr>
+      <w:tr>
+        <w:tc>
+          <w:tcPr>
+            <w:tcW w:w="2802" w:type="dxa"/>
+          </w:tcPr>
+          <w:p>
+            <w:r>
+              <w:t>Valider et réaliser l’horoscope</w:t>
+            </w:r>
+            <w:r>
+              <w:t xml:space="preserve"> </w:t>
+            </w:r>
+          </w:p>
+        </w:tc>
+        <w:tc>
+          <w:tcPr>
+            <w:tcW w:w="2693" w:type="dxa"/>
+          </w:tcPr>
+          <w:p>
+            <w:r>
+              <w:t>Bouton :</w:t>
+            </w:r>
+            <w:r>
+              <w:rPr>
+                <w:i/>
+              </w:rPr>
+              <w:t xml:space="preserve"> Réaliser l’horoscope</w:t>
+            </w:r>
+          </w:p>
+        </w:tc>
+        <w:tc>
+          <w:tcPr>
+            <w:tcW w:w="1984" w:type="dxa"/>
+          </w:tcPr>
+          <w:p>
+            <w:r>
+              <w:t>Clic</w:t>
+            </w:r>
+          </w:p>
+        </w:tc>
+        <w:tc>
+          <w:tcPr>
+            <w:tcW w:w="3197" w:type="dxa"/>
+          </w:tcPr>
+          <w:p>
+            <w:r>
+              <w:t>Enregistrement de l’horoscope, passage à l’écran suivant</w:t>
+            </w:r>
+          </w:p>
+        </w:tc>
+      </w:tr>
+      <w:tr>
+        <w:tc>
+          <w:tcPr>
+            <w:tcW w:w="2802" w:type="dxa"/>
+          </w:tcPr>
+          <w:p>
+            <w:r>
+              <w:t>Retourner à l’écran principal</w:t>
+            </w:r>
+          </w:p>
+        </w:tc>
+        <w:tc>
+          <w:tcPr>
+            <w:tcW w:w="2693" w:type="dxa"/>
+          </w:tcPr>
+          <w:p>
+            <w:r>
+              <w:t xml:space="preserve">Lien : </w:t>
+            </w:r>
+            <w:r>
+              <w:rPr>
+                <w:i/>
+              </w:rPr>
+              <w:t>Prédict’If</w:t>
+            </w:r>
+          </w:p>
+        </w:tc>
+        <w:tc>
+          <w:tcPr>
+            <w:tcW w:w="1984" w:type="dxa"/>
+          </w:tcPr>
+          <w:p>
+            <w:r>
+              <w:t>Clic</w:t>
+            </w:r>
+          </w:p>
+        </w:tc>
+        <w:tc>
+          <w:tcPr>
+            <w:tcW w:w="3197" w:type="dxa"/>
+          </w:tcPr>
+          <w:p>
+            <w:r>
+              <w:t>Navigation vers l’écran principal</w:t>
+            </w:r>
+          </w:p>
+        </w:tc>
+      </w:tr>
+    </w:tbl>
     <w:p/>
     <w:p>
       <w:r>
@@ -2120,7 +2697,7 @@
           <w:lang w:val="en-US"/>
         </w:rPr>
         <w:drawing>
-          <wp:anchor distT="0" distB="0" distL="114300" distR="114300" simplePos="0" relativeHeight="251666432" behindDoc="0" locked="0" layoutInCell="1" allowOverlap="1" wp14:anchorId="710F62AB" wp14:editId="14710B57">
+          <wp:anchor distT="0" distB="0" distL="114300" distR="114300" simplePos="0" relativeHeight="251666432" behindDoc="0" locked="0" layoutInCell="1" allowOverlap="1" wp14:anchorId="710F62AB" wp14:editId="14D0FF68">
             <wp:simplePos x="0" y="0"/>
             <wp:positionH relativeFrom="margin">
               <wp:align>center</wp:align>
@@ -2128,8 +2705,8 @@
             <wp:positionV relativeFrom="paragraph">
               <wp:posOffset>-6350</wp:posOffset>
             </wp:positionV>
-            <wp:extent cx="6642100" cy="4151630"/>
-            <wp:effectExtent l="0" t="0" r="12700" b="0"/>
+            <wp:extent cx="6554470" cy="4097020"/>
+            <wp:effectExtent l="0" t="0" r="0" b="0"/>
             <wp:wrapTopAndBottom/>
             <wp:docPr id="10" name="Picture 10"/>
             <wp:cNvGraphicFramePr>
@@ -2157,7 +2734,7 @@
                   <pic:spPr>
                     <a:xfrm>
                       <a:off x="0" y="0"/>
-                      <a:ext cx="6642100" cy="4151630"/>
+                      <a:ext cx="6554731" cy="4097020"/>
                     </a:xfrm>
                     <a:prstGeom prst="rect">
                       <a:avLst/>
@@ -2175,24 +2752,27 @@
           </wp:anchor>
         </w:drawing>
       </w:r>
-    </w:p>
-    <w:p>
-      <w:r>
-        <w:t xml:space="preserve">Une fois l’horoscope terminé, il va être affiché. Une première page présente l’horoscope, un lien « Imprimer » </w:t>
-      </w:r>
+      <w:r>
+        <w:t xml:space="preserve">Une fois l’horoscope terminé, il va être affiché. Une première page présente l’horoscope, un lien « Imprimer » permet d’ouvrir la boîte de dialogue système et ne garde que la mise en forme </w:t>
+      </w:r>
+      <w:r>
+        <w:t>du texte (cf. capture de droite).</w:t>
+      </w:r>
+    </w:p>
+    <w:p>
       <w:r>
         <w:rPr>
           <w:noProof/>
           <w:lang w:val="en-US"/>
         </w:rPr>
         <w:drawing>
-          <wp:anchor distT="0" distB="0" distL="114300" distR="114300" simplePos="0" relativeHeight="251668480" behindDoc="1" locked="0" layoutInCell="1" allowOverlap="1" wp14:anchorId="31440DE9" wp14:editId="41DC0D88">
+          <wp:anchor distT="0" distB="0" distL="114300" distR="114300" simplePos="0" relativeHeight="251668480" behindDoc="1" locked="0" layoutInCell="1" allowOverlap="1" wp14:anchorId="31440DE9" wp14:editId="2112FD43">
             <wp:simplePos x="0" y="0"/>
             <wp:positionH relativeFrom="column">
               <wp:posOffset>4114800</wp:posOffset>
             </wp:positionH>
             <wp:positionV relativeFrom="paragraph">
-              <wp:posOffset>498475</wp:posOffset>
+              <wp:posOffset>11430</wp:posOffset>
             </wp:positionV>
             <wp:extent cx="3051810" cy="3583940"/>
             <wp:effectExtent l="0" t="0" r="0" b="0"/>
@@ -2247,13 +2827,13 @@
           <w:lang w:val="en-US"/>
         </w:rPr>
         <w:drawing>
-          <wp:anchor distT="0" distB="0" distL="114300" distR="114300" simplePos="0" relativeHeight="251667456" behindDoc="0" locked="0" layoutInCell="1" allowOverlap="1" wp14:anchorId="3F951701" wp14:editId="22F59183">
+          <wp:anchor distT="0" distB="0" distL="114300" distR="114300" simplePos="0" relativeHeight="251667456" behindDoc="0" locked="0" layoutInCell="1" allowOverlap="1" wp14:anchorId="3F951701" wp14:editId="01203F47">
             <wp:simplePos x="0" y="0"/>
             <wp:positionH relativeFrom="column">
-              <wp:posOffset>-434340</wp:posOffset>
+              <wp:posOffset>-342900</wp:posOffset>
             </wp:positionH>
             <wp:positionV relativeFrom="paragraph">
-              <wp:posOffset>727075</wp:posOffset>
+              <wp:posOffset>240030</wp:posOffset>
             </wp:positionV>
             <wp:extent cx="4777740" cy="3037205"/>
             <wp:effectExtent l="0" t="0" r="0" b="10795"/>
@@ -2302,14 +2882,7 @@
           </wp:anchor>
         </w:drawing>
       </w:r>
-      <w:r>
-        <w:t xml:space="preserve">permet d’ouvrir la boîte de dialogue système et ne garde que la mise en forme </w:t>
-      </w:r>
-      <w:r>
-        <w:t>du texte (cf. capture de droite).</w:t>
-      </w:r>
-    </w:p>
-    <w:p/>
+    </w:p>
     <w:sectPr>
       <w:headerReference w:type="default" r:id="rId19"/>
       <w:pgSz w:w="11900" w:h="16840"/>
@@ -3571,7 +4144,7 @@
 </file>
 
 <file path=customXml/itemProps1.xml><?xml version="1.0" encoding="utf-8"?>
-<ds:datastoreItem xmlns:ds="http://schemas.openxmlformats.org/officeDocument/2006/customXml" ds:itemID="{9CFFFBAD-A500-5A44-B62A-5B5873FA3DA5}">
+<ds:datastoreItem xmlns:ds="http://schemas.openxmlformats.org/officeDocument/2006/customXml" ds:itemID="{9156AF2F-A47C-F842-8B90-3C3954EA7F8F}">
   <ds:schemaRefs>
     <ds:schemaRef ds:uri="http://schemas.openxmlformats.org/officeDocument/2006/bibliography"/>
   </ds:schemaRefs>

</xml_diff>